<commit_message>
Began work on Pricebook
</commit_message>
<xml_diff>
--- a/WatersidePortal/Documents/Genesis Bid1.docx
+++ b/WatersidePortal/Documents/Genesis Bid1.docx
@@ -3938,6 +3938,28 @@
           <w:szCs w:val="28"/>
         </w:rPr>
         <w:t xml:space="preserve"> </w:t>
+      </w:r>
+    </w:p>
+    <w:p>
+      <w:pPr>
+        <w:numPr>
+          <w:ilvl w:val="0"/>
+          <w:numId w:val="54"/>
+        </w:numPr>
+        <w:rPr>
+          <w:color w:val="000000"/>
+          <w:sz w:val="28"/>
+          <w:szCs w:val="28"/>
+        </w:rPr>
+      </w:pPr>
+      <w:r>
+        <w:rPr>
+          <w:b/>
+          <w:bCs/>
+          <w:sz w:val="28"/>
+          <w:szCs w:val="28"/>
+        </w:rPr>
+        <w:t>Install 50 L.F. of Baby Fence accessing pool area by code</w:t>
       </w:r>
     </w:p>
     <w:p>

</xml_diff>